<commit_message>
Modificato diario del 02.02.2018
</commit_message>
<xml_diff>
--- a/diari/I3_Diario_ReactionGame_02_02_2018.docx
+++ b/diari/I3_Diario_ReactionGame_02_02_2018.docx
@@ -189,13 +189,28 @@
                 <w:b w:val="0"/>
               </w:rPr>
             </w:pPr>
+            <w:r>
+              <w:t xml:space="preserve">Dyuman: </w:t>
+            </w:r>
+            <w:r>
+              <w:rPr>
+                <w:b w:val="0"/>
+              </w:rPr>
+              <w:t>Oggi mi sono dedicato al completamento della modalità 21 e la modalità 22, oltre che rimanere aggiornato sul lavoro degli altri e aver definito definitivamente assieme a Luca la struttura con cui andremo a gestire la scelta delle modalità (</w:t>
+            </w:r>
             <w:proofErr w:type="spellStart"/>
             <w:r>
-              <w:t>Dyuman</w:t>
+              <w:rPr>
+                <w:b w:val="0"/>
+              </w:rPr>
+              <w:t>Hub</w:t>
             </w:r>
             <w:proofErr w:type="spellEnd"/>
             <w:r>
-              <w:t xml:space="preserve">: </w:t>
+              <w:rPr>
+                <w:b w:val="0"/>
+              </w:rPr>
+              <w:t xml:space="preserve"> principale con modalità assimilate per similitudini in file differenti ma facente parte dello stesso sketch). </w:t>
             </w:r>
           </w:p>
         </w:tc>
@@ -307,6 +322,29 @@
             </w:pPr>
             <w:r>
               <w:t xml:space="preserve">Luca: </w:t>
+            </w:r>
+            <w:r>
+              <w:rPr>
+                <w:b w:val="0"/>
+              </w:rPr>
+              <w:t>Oggi ho continuato a lavorare sul telecomando ad infrarossi cercando di portare il tutto il più avanti possibile aspettando la conclusione dello sviluppo delle modalità.</w:t>
+            </w:r>
+          </w:p>
+          <w:p>
+            <w:pPr>
+              <w:pStyle w:val="Nessunaspaziatura"/>
+              <w:tabs>
+                <w:tab w:val="left" w:pos="4092"/>
+              </w:tabs>
+              <w:rPr>
+                <w:b w:val="0"/>
+              </w:rPr>
+            </w:pPr>
+            <w:r>
+              <w:rPr>
+                <w:b w:val="0"/>
+              </w:rPr>
+              <w:t>A questa causa ho creato la modalità 23 che presenta ancora dei difetti notevoli ma è a buon punto.</w:t>
             </w:r>
           </w:p>
         </w:tc>
@@ -476,13 +514,34 @@
                 <w:b w:val="0"/>
               </w:rPr>
             </w:pPr>
+            <w:r>
+              <w:t xml:space="preserve">Dyuman: </w:t>
+            </w:r>
+            <w:r>
+              <w:rPr>
+                <w:b w:val="0"/>
+              </w:rPr>
+              <w:t xml:space="preserve">Ancora una volta ho avuto un sacco di problemi riguardo alla modalità 21. </w:t>
+            </w:r>
+            <w:r>
+              <w:rPr>
+                <w:b w:val="0"/>
+              </w:rPr>
+              <w:t xml:space="preserve">Molti di essi li ho risolti banalmente tramite dei Serial </w:t>
+            </w:r>
             <w:proofErr w:type="spellStart"/>
             <w:r>
-              <w:t>Dyuman</w:t>
+              <w:rPr>
+                <w:b w:val="0"/>
+              </w:rPr>
+              <w:t>println</w:t>
             </w:r>
             <w:proofErr w:type="spellEnd"/>
             <w:r>
-              <w:t xml:space="preserve">: </w:t>
+              <w:rPr>
+                <w:b w:val="0"/>
+              </w:rPr>
+              <w:t xml:space="preserve"> per aiutarmi a capire dove fosse l’errore. C’è stato un unico problema che non sono riuscito a risolvere direttamente e riguarda un valore che da numero casuale tra 1 e 9 ad un certo punto del codice, mentre assegnavo un valore ad un'altra variabile, il numero diventava 10. Per ora ho risolto in maniera un po’ rozza ma efficace, che consiste nel salvare lo stato della variabile precedente alla modifica non voluta e reinserirlo dopo la modifica. </w:t>
             </w:r>
           </w:p>
         </w:tc>
@@ -513,7 +572,14 @@
               <w:rPr>
                 <w:b w:val="0"/>
               </w:rPr>
-              <w:t xml:space="preserve">Ho già citato il problema, ma lo ripeto. Allora non esiste a quanto pare online un modo per fare funzionare in modo asincrono i clock dell’Arduino 2560. In fatti lui (Arduino) invia i dati del clock e i dati da scrivere in contemporanea e non ha porte per distinguerlo, appunto l’indirizzo che utilizzano entrambi è (0x70), ho utilizzato un programma </w:t>
+              <w:t xml:space="preserve">Ho già citato il problema, ma lo ripeto. Allora non esiste a quanto pare online un modo per fare funzionare in modo asincrono i clock dell’Arduino 2560. In fatti lui (Arduino) invia i dati del clock e i dati da scrivere in contemporanea e non ha porte per distinguerlo, appunto l’indirizzo che utilizzano </w:t>
+            </w:r>
+            <w:r>
+              <w:rPr>
+                <w:b w:val="0"/>
+              </w:rPr>
+              <w:lastRenderedPageBreak/>
+              <w:t xml:space="preserve">entrambi è (0x70), ho utilizzato un programma </w:t>
             </w:r>
             <w:r>
               <w:rPr>
@@ -558,7 +624,20 @@
               </w:rPr>
             </w:pPr>
             <w:r>
+              <w:lastRenderedPageBreak/>
               <w:t xml:space="preserve">Luca: </w:t>
+            </w:r>
+            <w:r>
+              <w:rPr>
+                <w:b w:val="0"/>
+              </w:rPr>
+              <w:t>Ho avuto diverse difficolta perché invece che lavorare con un array booleano, nella modalità 23, ho usato un array numerico con riferimento ai pin da accendere. Questo ha creato confusione ma sono riuscito comunque a gestirla</w:t>
+            </w:r>
+            <w:r>
+              <w:rPr>
+                <w:b w:val="0"/>
+              </w:rPr>
+              <w:t xml:space="preserve">. </w:t>
             </w:r>
           </w:p>
         </w:tc>
@@ -641,13 +720,14 @@
                 <w:b w:val="0"/>
               </w:rPr>
             </w:pPr>
-            <w:proofErr w:type="spellStart"/>
-            <w:r>
-              <w:t>Dyuman</w:t>
-            </w:r>
-            <w:proofErr w:type="spellEnd"/>
-            <w:r>
-              <w:t xml:space="preserve">: </w:t>
+            <w:r>
+              <w:t xml:space="preserve">Dyuman: </w:t>
+            </w:r>
+            <w:r>
+              <w:rPr>
+                <w:b w:val="0"/>
+              </w:rPr>
+              <w:t xml:space="preserve">Rispettato. </w:t>
             </w:r>
           </w:p>
         </w:tc>
@@ -698,6 +778,12 @@
             </w:pPr>
             <w:r>
               <w:t xml:space="preserve">Luca: </w:t>
+            </w:r>
+            <w:r>
+              <w:rPr>
+                <w:b w:val="0"/>
+              </w:rPr>
+              <w:t>Ero convinto di non riuscire a spingermi oltre con questa modalità che risultava parecchio articolata e difficile, invece mi trovo già a un buonissimo punto.</w:t>
             </w:r>
           </w:p>
         </w:tc>
@@ -732,7 +818,6 @@
               <w:rPr>
                 <w:b w:val="0"/>
               </w:rPr>
-              <w:lastRenderedPageBreak/>
               <w:t>Programma di massima</w:t>
             </w:r>
             <w:r>
@@ -771,8 +856,6 @@
               </w:rPr>
               <w:t>Aggiornamento documentazione</w:t>
             </w:r>
-            <w:bookmarkStart w:id="0" w:name="_GoBack"/>
-            <w:bookmarkEnd w:id="0"/>
           </w:p>
         </w:tc>
       </w:tr>
@@ -789,13 +872,14 @@
                 <w:b w:val="0"/>
               </w:rPr>
             </w:pPr>
-            <w:proofErr w:type="spellStart"/>
-            <w:r>
-              <w:t>Dyuman</w:t>
-            </w:r>
-            <w:proofErr w:type="spellEnd"/>
-            <w:r>
-              <w:t xml:space="preserve">: </w:t>
+            <w:r>
+              <w:t xml:space="preserve">Dyuman: </w:t>
+            </w:r>
+            <w:r>
+              <w:rPr>
+                <w:b w:val="0"/>
+              </w:rPr>
+              <w:t xml:space="preserve">Completamento ultime modalità rimanenti. </w:t>
             </w:r>
           </w:p>
         </w:tc>
@@ -844,6 +928,17 @@
             <w:r>
               <w:t>Luca:</w:t>
             </w:r>
+            <w:r>
+              <w:t xml:space="preserve"> </w:t>
+            </w:r>
+            <w:bookmarkStart w:id="0" w:name="_GoBack"/>
+            <w:r>
+              <w:rPr>
+                <w:b w:val="0"/>
+              </w:rPr>
+              <w:t>L’obiettivo principale di settimana prossima è quello di concludere la modalità 23 e iniziarne almeno un'altra in modo da finirle il prima possibile, così da potersi concentrare sul lato ‘database’ dove comunque ha lavorato Nadir oggi.</w:t>
+            </w:r>
+            <w:bookmarkEnd w:id="0"/>
           </w:p>
         </w:tc>
       </w:tr>
@@ -965,27 +1060,14 @@
     <w:r>
       <w:t>/</w:t>
     </w:r>
-    <w:r>
-      <w:fldChar w:fldCharType="begin"/>
-    </w:r>
-    <w:r>
-      <w:instrText xml:space="preserve"> NUMPAGES  \* Arabic  \* MERGEFORMAT </w:instrText>
-    </w:r>
-    <w:r>
-      <w:fldChar w:fldCharType="separate"/>
-    </w:r>
-    <w:r>
-      <w:rPr>
-        <w:noProof/>
-      </w:rPr>
-      <w:t>2</w:t>
-    </w:r>
-    <w:r>
-      <w:rPr>
-        <w:noProof/>
-      </w:rPr>
-      <w:fldChar w:fldCharType="end"/>
-    </w:r>
+    <w:fldSimple w:instr=" NUMPAGES  \* Arabic  \* MERGEFORMAT ">
+      <w:r>
+        <w:rPr>
+          <w:noProof/>
+        </w:rPr>
+        <w:t>2</w:t>
+      </w:r>
+    </w:fldSimple>
   </w:p>
 </w:ftr>
 </file>
@@ -1023,13 +1105,8 @@
         <w:shd w:val="clear" w:color="auto" w:fill="000000" w:themeFill="text1"/>
       </w:rPr>
     </w:pPr>
-    <w:proofErr w:type="spellStart"/>
     <w:r>
-      <w:t>Dyuman</w:t>
-    </w:r>
-    <w:proofErr w:type="spellEnd"/>
-    <w:r>
-      <w:t xml:space="preserve"> Bulloni I3BB</w:t>
+      <w:t>Dyuman Bulloni I3BB</w:t>
     </w:r>
   </w:p>
   <w:p>
@@ -1042,7 +1119,7 @@
 
 <file path=word/numbering.xml><?xml version="1.0" encoding="utf-8"?>
 <w:numbering xmlns:wpc="http://schemas.microsoft.com/office/word/2010/wordprocessingCanvas" xmlns:mc="http://schemas.openxmlformats.org/markup-compatibility/2006" xmlns:o="urn:schemas-microsoft-com:office:office" xmlns:r="http://schemas.openxmlformats.org/officeDocument/2006/relationships" xmlns:m="http://schemas.openxmlformats.org/officeDocument/2006/math" xmlns:v="urn:schemas-microsoft-com:vml" xmlns:wp14="http://schemas.microsoft.com/office/word/2010/wordprocessingDrawing" xmlns:wp="http://schemas.openxmlformats.org/drawingml/2006/wordprocessingDrawing" xmlns:w10="urn:schemas-microsoft-com:office:word" xmlns:w="http://schemas.openxmlformats.org/wordprocessingml/2006/main" xmlns:w14="http://schemas.microsoft.com/office/word/2010/wordml" xmlns:w15="http://schemas.microsoft.com/office/word/2012/wordml" xmlns:wpg="http://schemas.microsoft.com/office/word/2010/wordprocessingGroup" xmlns:wpi="http://schemas.microsoft.com/office/word/2010/wordprocessingInk" xmlns:wne="http://schemas.microsoft.com/office/word/2006/wordml" xmlns:wps="http://schemas.microsoft.com/office/word/2010/wordprocessingShape" mc:Ignorable="w14 w15 wp14">
-  <w:abstractNum w:abstractNumId="0">
+  <w:abstractNum w:abstractNumId="0" w15:restartNumberingAfterBreak="0">
     <w:nsid w:val="09FF3392"/>
     <w:multiLevelType w:val="hybridMultilevel"/>
     <w:tmpl w:val="6A88630A"/>
@@ -1128,7 +1205,7 @@
       </w:pPr>
     </w:lvl>
   </w:abstractNum>
-  <w:abstractNum w:abstractNumId="1">
+  <w:abstractNum w:abstractNumId="1" w15:restartNumberingAfterBreak="0">
     <w:nsid w:val="1AC113DD"/>
     <w:multiLevelType w:val="hybridMultilevel"/>
     <w:tmpl w:val="7F14AF36"/>
@@ -1240,7 +1317,7 @@
       </w:rPr>
     </w:lvl>
   </w:abstractNum>
-  <w:abstractNum w:abstractNumId="2">
+  <w:abstractNum w:abstractNumId="2" w15:restartNumberingAfterBreak="0">
     <w:nsid w:val="1DFB51AB"/>
     <w:multiLevelType w:val="hybridMultilevel"/>
     <w:tmpl w:val="BFACE39E"/>
@@ -1353,7 +1430,7 @@
       </w:rPr>
     </w:lvl>
   </w:abstractNum>
-  <w:abstractNum w:abstractNumId="3">
+  <w:abstractNum w:abstractNumId="3" w15:restartNumberingAfterBreak="0">
     <w:nsid w:val="2FEE6FC0"/>
     <w:multiLevelType w:val="hybridMultilevel"/>
     <w:tmpl w:val="C1160AC6"/>
@@ -1466,7 +1543,7 @@
       </w:rPr>
     </w:lvl>
   </w:abstractNum>
-  <w:abstractNum w:abstractNumId="4">
+  <w:abstractNum w:abstractNumId="4" w15:restartNumberingAfterBreak="0">
     <w:nsid w:val="36E11DF4"/>
     <w:multiLevelType w:val="hybridMultilevel"/>
     <w:tmpl w:val="1856E4BE"/>
@@ -1578,7 +1655,7 @@
       </w:rPr>
     </w:lvl>
   </w:abstractNum>
-  <w:abstractNum w:abstractNumId="5">
+  <w:abstractNum w:abstractNumId="5" w15:restartNumberingAfterBreak="0">
     <w:nsid w:val="3AFA4BF8"/>
     <w:multiLevelType w:val="hybridMultilevel"/>
     <w:tmpl w:val="EF1C99B4"/>
@@ -1690,7 +1767,7 @@
       </w:rPr>
     </w:lvl>
   </w:abstractNum>
-  <w:abstractNum w:abstractNumId="6">
+  <w:abstractNum w:abstractNumId="6" w15:restartNumberingAfterBreak="0">
     <w:nsid w:val="3D4C551D"/>
     <w:multiLevelType w:val="hybridMultilevel"/>
     <w:tmpl w:val="1D629A34"/>
@@ -1803,7 +1880,7 @@
       </w:rPr>
     </w:lvl>
   </w:abstractNum>
-  <w:abstractNum w:abstractNumId="7">
+  <w:abstractNum w:abstractNumId="7" w15:restartNumberingAfterBreak="0">
     <w:nsid w:val="3EBE4D1A"/>
     <w:multiLevelType w:val="hybridMultilevel"/>
     <w:tmpl w:val="C2E8BF98"/>
@@ -1915,7 +1992,7 @@
       </w:rPr>
     </w:lvl>
   </w:abstractNum>
-  <w:abstractNum w:abstractNumId="8">
+  <w:abstractNum w:abstractNumId="8" w15:restartNumberingAfterBreak="0">
     <w:nsid w:val="3F671B2A"/>
     <w:multiLevelType w:val="hybridMultilevel"/>
     <w:tmpl w:val="837CCA7E"/>
@@ -2028,7 +2105,7 @@
       </w:rPr>
     </w:lvl>
   </w:abstractNum>
-  <w:abstractNum w:abstractNumId="9">
+  <w:abstractNum w:abstractNumId="9" w15:restartNumberingAfterBreak="0">
     <w:nsid w:val="432D4A14"/>
     <w:multiLevelType w:val="hybridMultilevel"/>
     <w:tmpl w:val="3850D6E2"/>
@@ -2140,7 +2217,7 @@
       </w:rPr>
     </w:lvl>
   </w:abstractNum>
-  <w:abstractNum w:abstractNumId="10">
+  <w:abstractNum w:abstractNumId="10" w15:restartNumberingAfterBreak="0">
     <w:nsid w:val="442C21C6"/>
     <w:multiLevelType w:val="hybridMultilevel"/>
     <w:tmpl w:val="D64E2F34"/>
@@ -2253,7 +2330,7 @@
       </w:rPr>
     </w:lvl>
   </w:abstractNum>
-  <w:abstractNum w:abstractNumId="11">
+  <w:abstractNum w:abstractNumId="11" w15:restartNumberingAfterBreak="0">
     <w:nsid w:val="44F65ACA"/>
     <w:multiLevelType w:val="hybridMultilevel"/>
     <w:tmpl w:val="A3C8D654"/>
@@ -2366,7 +2443,7 @@
       </w:rPr>
     </w:lvl>
   </w:abstractNum>
-  <w:abstractNum w:abstractNumId="12">
+  <w:abstractNum w:abstractNumId="12" w15:restartNumberingAfterBreak="0">
     <w:nsid w:val="45714A95"/>
     <w:multiLevelType w:val="hybridMultilevel"/>
     <w:tmpl w:val="05F4A790"/>
@@ -2478,7 +2555,7 @@
       </w:rPr>
     </w:lvl>
   </w:abstractNum>
-  <w:abstractNum w:abstractNumId="13">
+  <w:abstractNum w:abstractNumId="13" w15:restartNumberingAfterBreak="0">
     <w:nsid w:val="47473CE2"/>
     <w:multiLevelType w:val="hybridMultilevel"/>
     <w:tmpl w:val="ECF27DAE"/>
@@ -2590,7 +2667,7 @@
       </w:rPr>
     </w:lvl>
   </w:abstractNum>
-  <w:abstractNum w:abstractNumId="14">
+  <w:abstractNum w:abstractNumId="14" w15:restartNumberingAfterBreak="0">
     <w:nsid w:val="4D8115E5"/>
     <w:multiLevelType w:val="hybridMultilevel"/>
     <w:tmpl w:val="3DC066B4"/>
@@ -2703,7 +2780,7 @@
       </w:rPr>
     </w:lvl>
   </w:abstractNum>
-  <w:abstractNum w:abstractNumId="15">
+  <w:abstractNum w:abstractNumId="15" w15:restartNumberingAfterBreak="0">
     <w:nsid w:val="512D699D"/>
     <w:multiLevelType w:val="hybridMultilevel"/>
     <w:tmpl w:val="14BAAA48"/>
@@ -2789,7 +2866,7 @@
       </w:pPr>
     </w:lvl>
   </w:abstractNum>
-  <w:abstractNum w:abstractNumId="16">
+  <w:abstractNum w:abstractNumId="16" w15:restartNumberingAfterBreak="0">
     <w:nsid w:val="5A3606D5"/>
     <w:multiLevelType w:val="hybridMultilevel"/>
     <w:tmpl w:val="91805626"/>
@@ -2902,7 +2979,7 @@
       </w:rPr>
     </w:lvl>
   </w:abstractNum>
-  <w:abstractNum w:abstractNumId="17">
+  <w:abstractNum w:abstractNumId="17" w15:restartNumberingAfterBreak="0">
     <w:nsid w:val="61C87B25"/>
     <w:multiLevelType w:val="hybridMultilevel"/>
     <w:tmpl w:val="6FA21976"/>
@@ -3015,7 +3092,7 @@
       </w:rPr>
     </w:lvl>
   </w:abstractNum>
-  <w:abstractNum w:abstractNumId="18">
+  <w:abstractNum w:abstractNumId="18" w15:restartNumberingAfterBreak="0">
     <w:nsid w:val="621D43F7"/>
     <w:multiLevelType w:val="hybridMultilevel"/>
     <w:tmpl w:val="E1BA4850"/>
@@ -3128,7 +3205,7 @@
       </w:rPr>
     </w:lvl>
   </w:abstractNum>
-  <w:abstractNum w:abstractNumId="19">
+  <w:abstractNum w:abstractNumId="19" w15:restartNumberingAfterBreak="0">
     <w:nsid w:val="657763C8"/>
     <w:multiLevelType w:val="hybridMultilevel"/>
     <w:tmpl w:val="94F87C5A"/>
@@ -3241,7 +3318,7 @@
       </w:rPr>
     </w:lvl>
   </w:abstractNum>
-  <w:abstractNum w:abstractNumId="20">
+  <w:abstractNum w:abstractNumId="20" w15:restartNumberingAfterBreak="0">
     <w:nsid w:val="689F5A2D"/>
     <w:multiLevelType w:val="hybridMultilevel"/>
     <w:tmpl w:val="60A037D8"/>
@@ -3327,7 +3404,7 @@
       </w:pPr>
     </w:lvl>
   </w:abstractNum>
-  <w:abstractNum w:abstractNumId="21">
+  <w:abstractNum w:abstractNumId="21" w15:restartNumberingAfterBreak="0">
     <w:nsid w:val="6AFC21B1"/>
     <w:multiLevelType w:val="hybridMultilevel"/>
     <w:tmpl w:val="ABCC59D8"/>
@@ -3439,7 +3516,7 @@
       </w:rPr>
     </w:lvl>
   </w:abstractNum>
-  <w:abstractNum w:abstractNumId="22">
+  <w:abstractNum w:abstractNumId="22" w15:restartNumberingAfterBreak="0">
     <w:nsid w:val="74DB59D8"/>
     <w:multiLevelType w:val="hybridMultilevel"/>
     <w:tmpl w:val="E334E25C"/>
@@ -3552,7 +3629,7 @@
       </w:rPr>
     </w:lvl>
   </w:abstractNum>
-  <w:abstractNum w:abstractNumId="23">
+  <w:abstractNum w:abstractNumId="23" w15:restartNumberingAfterBreak="0">
     <w:nsid w:val="7DC25969"/>
     <w:multiLevelType w:val="hybridMultilevel"/>
     <w:tmpl w:val="49A4B118"/>
@@ -4220,7 +4297,6 @@
       <w:spacing w:after="0" w:line="240" w:lineRule="auto"/>
     </w:pPr>
     <w:tblPr>
-      <w:tblInd w:w="0" w:type="dxa"/>
       <w:tblBorders>
         <w:top w:val="single" w:sz="4" w:space="0" w:color="auto"/>
         <w:left w:val="single" w:sz="4" w:space="0" w:color="auto"/>
@@ -4229,12 +4305,6 @@
         <w:insideH w:val="single" w:sz="4" w:space="0" w:color="auto"/>
         <w:insideV w:val="single" w:sz="4" w:space="0" w:color="auto"/>
       </w:tblBorders>
-      <w:tblCellMar>
-        <w:top w:w="0" w:type="dxa"/>
-        <w:left w:w="108" w:type="dxa"/>
-        <w:bottom w:w="0" w:type="dxa"/>
-        <w:right w:w="108" w:type="dxa"/>
-      </w:tblCellMar>
     </w:tblPr>
   </w:style>
   <w:style w:type="table" w:styleId="Elencochiaro">
@@ -4248,19 +4318,12 @@
     <w:tblPr>
       <w:tblStyleRowBandSize w:val="1"/>
       <w:tblStyleColBandSize w:val="1"/>
-      <w:tblInd w:w="0" w:type="dxa"/>
       <w:tblBorders>
         <w:top w:val="single" w:sz="8" w:space="0" w:color="000000" w:themeColor="text1"/>
         <w:left w:val="single" w:sz="8" w:space="0" w:color="000000" w:themeColor="text1"/>
         <w:bottom w:val="single" w:sz="8" w:space="0" w:color="000000" w:themeColor="text1"/>
         <w:right w:val="single" w:sz="8" w:space="0" w:color="000000" w:themeColor="text1"/>
       </w:tblBorders>
-      <w:tblCellMar>
-        <w:top w:w="0" w:type="dxa"/>
-        <w:left w:w="108" w:type="dxa"/>
-        <w:bottom w:w="0" w:type="dxa"/>
-        <w:right w:w="108" w:type="dxa"/>
-      </w:tblCellMar>
     </w:tblPr>
     <w:tblStylePr w:type="firstRow">
       <w:pPr>
@@ -4391,17 +4454,10 @@
     <w:tblPr>
       <w:tblStyleRowBandSize w:val="1"/>
       <w:tblStyleColBandSize w:val="1"/>
-      <w:tblInd w:w="0" w:type="dxa"/>
       <w:tblBorders>
         <w:top w:val="single" w:sz="8" w:space="0" w:color="000000" w:themeColor="text1"/>
         <w:bottom w:val="single" w:sz="8" w:space="0" w:color="000000" w:themeColor="text1"/>
       </w:tblBorders>
-      <w:tblCellMar>
-        <w:top w:w="0" w:type="dxa"/>
-        <w:left w:w="108" w:type="dxa"/>
-        <w:bottom w:w="0" w:type="dxa"/>
-        <w:right w:w="108" w:type="dxa"/>
-      </w:tblCellMar>
     </w:tblPr>
     <w:tblStylePr w:type="firstRow">
       <w:pPr>
@@ -4811,7 +4867,7 @@
 </file>
 
 <file path=customXml/itemProps1.xml><?xml version="1.0" encoding="utf-8"?>
-<ds:datastoreItem xmlns:ds="http://schemas.openxmlformats.org/officeDocument/2006/customXml" ds:itemID="{F8BC6709-D789-4A0C-892E-65F1F75B277B}">
+<ds:datastoreItem xmlns:ds="http://schemas.openxmlformats.org/officeDocument/2006/customXml" ds:itemID="{9BEB0B8D-27B6-4498-B58A-A2798217262A}">
   <ds:schemaRefs>
     <ds:schemaRef ds:uri="http://schemas.openxmlformats.org/officeDocument/2006/bibliography"/>
   </ds:schemaRefs>

</xml_diff>